<commit_message>
Perubahan kedua pada dokumen
</commit_message>
<xml_diff>
--- a/Nama Anggota.docx
+++ b/Nama Anggota.docx
@@ -12,7 +12,7 @@
         <w:gridCol w:w="2412"/>
         <w:gridCol w:w="2028"/>
         <w:gridCol w:w="2368"/>
-        <w:gridCol w:w="2208"/>
+        <w:gridCol w:w="1267"/>
       </w:tblGrid>
       <w:tr>
         <w:tc>
@@ -83,7 +83,7 @@
         </w:tc>
         <w:tc>
           <w:tcPr>
-            <w:tcW w:w="2208" w:type="dxa"/>
+            <w:tcW w:w="1267" w:type="dxa"/>
           </w:tcPr>
           <w:p>
             <w:pPr>
@@ -175,7 +175,7 @@
         </w:tc>
         <w:tc>
           <w:tcPr>
-            <w:tcW w:w="2208" w:type="dxa"/>
+            <w:tcW w:w="1267" w:type="dxa"/>
           </w:tcPr>
           <w:p>
             <w:pPr>
@@ -187,6 +187,9 @@
         </w:tc>
       </w:tr>
       <w:tr>
+        <w:trPr>
+          <w:trHeight w:val="603"/>
+        </w:trPr>
         <w:tc>
           <w:tcPr>
             <w:tcW w:w="2412" w:type="dxa"/>
@@ -242,12 +245,27 @@
             <w:tcW w:w="2368" w:type="dxa"/>
           </w:tcPr>
           <w:p>
-            <w:proofErr w:type="spellStart"/>
-            <w:r>
-              <w:rPr>
-                <w:lang w:val="en-US"/>
-              </w:rPr>
-              <w:t>Merubah</w:t>
+            <w:r>
+              <w:rPr>
+                <w:lang w:val="en-US"/>
+              </w:rPr>
+              <w:t>Me</w:t>
+            </w:r>
+            <w:r>
+              <w:t>ngu</w:t>
+            </w:r>
+            <w:r>
+              <w:rPr>
+                <w:lang w:val="en-US"/>
+              </w:rPr>
+              <w:t xml:space="preserve">bah </w:t>
+            </w:r>
+            <w:proofErr w:type="spellStart"/>
+            <w:r>
+              <w:rPr>
+                <w:lang w:val="en-US"/>
+              </w:rPr>
+              <w:t>lokasi</w:t>
             </w:r>
             <w:proofErr w:type="spellEnd"/>
             <w:r>
@@ -261,7 +279,7 @@
               <w:rPr>
                 <w:lang w:val="en-US"/>
               </w:rPr>
-              <w:t>lokasi</w:t>
+              <w:t>tempat</w:t>
             </w:r>
             <w:proofErr w:type="spellEnd"/>
             <w:r>
@@ -275,45 +293,47 @@
               <w:rPr>
                 <w:lang w:val="en-US"/>
               </w:rPr>
-              <w:t>tempat</w:t>
-            </w:r>
-            <w:proofErr w:type="spellEnd"/>
-            <w:r>
-              <w:rPr>
-                <w:lang w:val="en-US"/>
-              </w:rPr>
-              <w:t xml:space="preserve"> </w:t>
-            </w:r>
-            <w:proofErr w:type="spellStart"/>
-            <w:r>
-              <w:rPr>
-                <w:lang w:val="en-US"/>
-              </w:rPr>
               <w:t>wisata</w:t>
             </w:r>
             <w:proofErr w:type="spellEnd"/>
-          </w:p>
-        </w:tc>
-        <w:tc>
-          <w:tcPr>
-            <w:tcW w:w="2208" w:type="dxa"/>
-          </w:tcPr>
-          <w:p>
-            <w:pPr>
-              <w:rPr>
-                <w:lang w:val="en-US"/>
-              </w:rPr>
-            </w:pPr>
-            <w:r>
-              <w:rPr>
-                <w:lang w:val="en-US"/>
-              </w:rPr>
-              <w:t>V1.1</w:t>
+            <w:r>
+              <w:t>.</w:t>
+            </w:r>
+          </w:p>
+          <w:p/>
+        </w:tc>
+        <w:tc>
+          <w:tcPr>
+            <w:tcW w:w="1267" w:type="dxa"/>
+          </w:tcPr>
+          <w:p>
+            <w:pPr>
+              <w:rPr>
+                <w:lang w:val="en-US"/>
+              </w:rPr>
+            </w:pPr>
+            <w:r>
+              <w:rPr>
+                <w:lang w:val="en-US"/>
+              </w:rPr>
+              <w:t>V1.</w:t>
+            </w:r>
+            <w:r>
+              <w:t>0.</w:t>
+            </w:r>
+            <w:r>
+              <w:rPr>
+                <w:lang w:val="en-US"/>
+              </w:rPr>
+              <w:t>1</w:t>
             </w:r>
           </w:p>
         </w:tc>
       </w:tr>
       <w:tr>
+        <w:trPr>
+          <w:trHeight w:val="603"/>
+        </w:trPr>
         <w:tc>
           <w:tcPr>
             <w:tcW w:w="2412" w:type="dxa"/>
@@ -324,14 +344,56 @@
                 <w:lang w:val="en-US"/>
               </w:rPr>
             </w:pPr>
-            <w:proofErr w:type="spellStart"/>
-            <w:r>
-              <w:rPr>
-                <w:lang w:val="en-US"/>
-              </w:rPr>
-              <w:t>Defara</w:t>
-            </w:r>
-            <w:proofErr w:type="spellEnd"/>
+            <w:r>
+              <w:rPr>
+                <w:lang w:val="en-US"/>
+              </w:rPr>
+              <w:t xml:space="preserve">Meylisa </w:t>
+            </w:r>
+            <w:proofErr w:type="spellStart"/>
+            <w:r>
+              <w:rPr>
+                <w:lang w:val="en-US"/>
+              </w:rPr>
+              <w:t>Dwiyati</w:t>
+            </w:r>
+            <w:proofErr w:type="spellEnd"/>
+            <w:r>
+              <w:rPr>
+                <w:lang w:val="en-US"/>
+              </w:rPr>
+              <w:t xml:space="preserve"> Marali</w:t>
+            </w:r>
+          </w:p>
+        </w:tc>
+        <w:tc>
+          <w:tcPr>
+            <w:tcW w:w="2028" w:type="dxa"/>
+          </w:tcPr>
+          <w:p>
+            <w:pPr>
+              <w:rPr>
+                <w:lang w:val="en-US"/>
+              </w:rPr>
+            </w:pPr>
+            <w:proofErr w:type="spellStart"/>
+            <w:r>
+              <w:rPr>
+                <w:lang w:val="en-US"/>
+              </w:rPr>
+              <w:t>Dokumentasi</w:t>
+            </w:r>
+            <w:proofErr w:type="spellEnd"/>
+          </w:p>
+        </w:tc>
+        <w:tc>
+          <w:tcPr>
+            <w:tcW w:w="2368" w:type="dxa"/>
+          </w:tcPr>
+          <w:p>
+            <w:r>
+              <w:t xml:space="preserve">Mengubah </w:t>
+            </w:r>
             <w:r>
               <w:rPr>
                 <w:lang w:val="en-US"/>
@@ -343,51 +405,7 @@
               <w:rPr>
                 <w:lang w:val="en-US"/>
               </w:rPr>
-              <w:t>Fikry</w:t>
-            </w:r>
-            <w:proofErr w:type="spellEnd"/>
-            <w:r>
-              <w:rPr>
-                <w:lang w:val="en-US"/>
-              </w:rPr>
-              <w:t xml:space="preserve"> Akmal</w:t>
-            </w:r>
-          </w:p>
-        </w:tc>
-        <w:tc>
-          <w:tcPr>
-            <w:tcW w:w="2028" w:type="dxa"/>
-          </w:tcPr>
-          <w:p>
-            <w:pPr>
-              <w:rPr>
-                <w:lang w:val="en-US"/>
-              </w:rPr>
-            </w:pPr>
-            <w:r>
-              <w:rPr>
-                <w:lang w:val="en-US"/>
-              </w:rPr>
-              <w:t>Programmer</w:t>
-            </w:r>
-          </w:p>
-        </w:tc>
-        <w:tc>
-          <w:tcPr>
-            <w:tcW w:w="2368" w:type="dxa"/>
-          </w:tcPr>
-          <w:p>
-            <w:pPr>
-              <w:rPr>
-                <w:lang w:val="en-US"/>
-              </w:rPr>
-            </w:pPr>
-            <w:proofErr w:type="spellStart"/>
-            <w:r>
-              <w:rPr>
-                <w:lang w:val="en-US"/>
-              </w:rPr>
-              <w:t>Merubah</w:t>
+              <w:t>lokasi</w:t>
             </w:r>
             <w:proofErr w:type="spellEnd"/>
             <w:r>
@@ -401,37 +419,48 @@
               <w:rPr>
                 <w:lang w:val="en-US"/>
               </w:rPr>
-              <w:t>bahasa</w:t>
-            </w:r>
-            <w:proofErr w:type="spellEnd"/>
-            <w:r>
-              <w:rPr>
-                <w:lang w:val="en-US"/>
-              </w:rPr>
-              <w:t xml:space="preserve"> login</w:t>
-            </w:r>
-          </w:p>
-        </w:tc>
-        <w:tc>
-          <w:tcPr>
-            <w:tcW w:w="2208" w:type="dxa"/>
-          </w:tcPr>
-          <w:p>
-            <w:pPr>
-              <w:rPr>
-                <w:lang w:val="en-US"/>
-              </w:rPr>
-            </w:pPr>
-            <w:r>
-              <w:rPr>
-                <w:lang w:val="en-US"/>
-              </w:rPr>
-              <w:t>V1.2</w:t>
+              <w:t>tempat</w:t>
+            </w:r>
+            <w:proofErr w:type="spellEnd"/>
+            <w:r>
+              <w:rPr>
+                <w:lang w:val="en-US"/>
+              </w:rPr>
+              <w:t xml:space="preserve"> </w:t>
+            </w:r>
+            <w:proofErr w:type="spellStart"/>
+            <w:r>
+              <w:rPr>
+                <w:lang w:val="en-US"/>
+              </w:rPr>
+              <w:t>wisata</w:t>
+            </w:r>
+            <w:proofErr w:type="spellEnd"/>
+            <w:r>
+              <w:t xml:space="preserve"> pada dokumen</w:t>
+            </w:r>
+          </w:p>
+          <w:p/>
+          <w:p/>
+        </w:tc>
+        <w:tc>
+          <w:tcPr>
+            <w:tcW w:w="1267" w:type="dxa"/>
+          </w:tcPr>
+          <w:p>
+            <w:r>
+              <w:t>V1.</w:t>
+            </w:r>
+            <w:r>
+              <w:t>1.0</w:t>
             </w:r>
           </w:p>
         </w:tc>
       </w:tr>
       <w:tr>
+        <w:trPr>
+          <w:trHeight w:val="603"/>
+        </w:trPr>
         <w:tc>
           <w:tcPr>
             <w:tcW w:w="2412" w:type="dxa"/>
@@ -442,12 +471,21 @@
                 <w:lang w:val="en-US"/>
               </w:rPr>
             </w:pPr>
-            <w:proofErr w:type="spellStart"/>
-            <w:r>
-              <w:rPr>
-                <w:lang w:val="en-US"/>
-              </w:rPr>
-              <w:t>Meylisa</w:t>
+            <w:r>
+              <w:rPr>
+                <w:lang w:val="en-US"/>
+              </w:rPr>
+              <w:t>De</w:t>
+            </w:r>
+            <w:r>
+              <w:t>v</w:t>
+            </w:r>
+            <w:proofErr w:type="spellStart"/>
+            <w:r>
+              <w:rPr>
+                <w:lang w:val="en-US"/>
+              </w:rPr>
+              <w:t>ara</w:t>
             </w:r>
             <w:proofErr w:type="spellEnd"/>
             <w:r>
@@ -461,7 +499,51 @@
               <w:rPr>
                 <w:lang w:val="en-US"/>
               </w:rPr>
-              <w:t>Dwiyati</w:t>
+              <w:t>Fikry</w:t>
+            </w:r>
+            <w:proofErr w:type="spellEnd"/>
+            <w:r>
+              <w:rPr>
+                <w:lang w:val="en-US"/>
+              </w:rPr>
+              <w:t xml:space="preserve"> Akmal</w:t>
+            </w:r>
+          </w:p>
+        </w:tc>
+        <w:tc>
+          <w:tcPr>
+            <w:tcW w:w="2028" w:type="dxa"/>
+          </w:tcPr>
+          <w:p>
+            <w:pPr>
+              <w:rPr>
+                <w:lang w:val="en-US"/>
+              </w:rPr>
+            </w:pPr>
+            <w:r>
+              <w:rPr>
+                <w:lang w:val="en-US"/>
+              </w:rPr>
+              <w:t>Programmer</w:t>
+            </w:r>
+          </w:p>
+        </w:tc>
+        <w:tc>
+          <w:tcPr>
+            <w:tcW w:w="2368" w:type="dxa"/>
+          </w:tcPr>
+          <w:p>
+            <w:pPr>
+              <w:rPr>
+                <w:lang w:val="en-US"/>
+              </w:rPr>
+            </w:pPr>
+            <w:proofErr w:type="spellStart"/>
+            <w:r>
+              <w:rPr>
+                <w:lang w:val="en-US"/>
+              </w:rPr>
+              <w:t>Merubah</w:t>
             </w:r>
             <w:proofErr w:type="spellEnd"/>
             <w:r>
@@ -475,101 +557,47 @@
               <w:rPr>
                 <w:lang w:val="en-US"/>
               </w:rPr>
-              <w:t>Marali</w:t>
-            </w:r>
-            <w:proofErr w:type="spellEnd"/>
-          </w:p>
-        </w:tc>
-        <w:tc>
-          <w:tcPr>
-            <w:tcW w:w="2028" w:type="dxa"/>
-          </w:tcPr>
-          <w:p>
-            <w:pPr>
-              <w:rPr>
-                <w:lang w:val="en-US"/>
-              </w:rPr>
-            </w:pPr>
-            <w:proofErr w:type="spellStart"/>
-            <w:r>
-              <w:rPr>
-                <w:lang w:val="en-US"/>
-              </w:rPr>
-              <w:t>Dokumentasi</w:t>
-            </w:r>
-            <w:proofErr w:type="spellEnd"/>
-          </w:p>
-        </w:tc>
-        <w:tc>
-          <w:tcPr>
-            <w:tcW w:w="2368" w:type="dxa"/>
-          </w:tcPr>
-          <w:p>
-            <w:pPr>
-              <w:rPr>
-                <w:lang w:val="en-US"/>
-              </w:rPr>
-            </w:pPr>
-            <w:proofErr w:type="spellStart"/>
-            <w:r>
-              <w:rPr>
-                <w:lang w:val="en-US"/>
-              </w:rPr>
-              <w:t>Perubahan</w:t>
-            </w:r>
-            <w:proofErr w:type="spellEnd"/>
-            <w:r>
-              <w:rPr>
-                <w:lang w:val="en-US"/>
-              </w:rPr>
-              <w:t xml:space="preserve"> </w:t>
-            </w:r>
-            <w:proofErr w:type="spellStart"/>
-            <w:r>
-              <w:rPr>
-                <w:lang w:val="en-US"/>
-              </w:rPr>
-              <w:t>lokasi</w:t>
-            </w:r>
-            <w:proofErr w:type="spellEnd"/>
-            <w:r>
-              <w:rPr>
-                <w:lang w:val="en-US"/>
-              </w:rPr>
-              <w:t xml:space="preserve"> </w:t>
-            </w:r>
-            <w:proofErr w:type="spellStart"/>
-            <w:r>
-              <w:rPr>
-                <w:lang w:val="en-US"/>
-              </w:rPr>
-              <w:t>tempat</w:t>
-            </w:r>
-            <w:proofErr w:type="spellEnd"/>
-            <w:r>
-              <w:rPr>
-                <w:lang w:val="en-US"/>
-              </w:rPr>
-              <w:t xml:space="preserve"> </w:t>
-            </w:r>
-            <w:proofErr w:type="spellStart"/>
-            <w:r>
-              <w:rPr>
-                <w:lang w:val="en-US"/>
-              </w:rPr>
-              <w:t>wisata</w:t>
-            </w:r>
-            <w:proofErr w:type="spellEnd"/>
-          </w:p>
-        </w:tc>
-        <w:tc>
-          <w:tcPr>
-            <w:tcW w:w="2208" w:type="dxa"/>
-          </w:tcPr>
-          <w:p/>
+              <w:t>bahasa</w:t>
+            </w:r>
+            <w:proofErr w:type="spellEnd"/>
+            <w:r>
+              <w:rPr>
+                <w:lang w:val="en-US"/>
+              </w:rPr>
+              <w:t xml:space="preserve"> login</w:t>
+            </w:r>
+          </w:p>
+        </w:tc>
+        <w:tc>
+          <w:tcPr>
+            <w:tcW w:w="1267" w:type="dxa"/>
+          </w:tcPr>
+          <w:p>
+            <w:r>
+              <w:rPr>
+                <w:lang w:val="en-US"/>
+              </w:rPr>
+              <w:t>V1</w:t>
+            </w:r>
+            <w:r>
+              <w:t>.</w:t>
+            </w:r>
+            <w:r>
+              <w:t>0</w:t>
+            </w:r>
+            <w:r>
+              <w:t>.</w:t>
+            </w:r>
+            <w:r>
+              <w:t>2</w:t>
+            </w:r>
+          </w:p>
         </w:tc>
       </w:tr>
       <w:tr>
+        <w:trPr>
+          <w:trHeight w:val="603"/>
+        </w:trPr>
         <w:tc>
           <w:tcPr>
             <w:tcW w:w="2412" w:type="dxa"/>
@@ -584,22 +612,16 @@
               <w:rPr>
                 <w:lang w:val="en-US"/>
               </w:rPr>
-              <w:t xml:space="preserve">Muhammad </w:t>
-            </w:r>
-            <w:proofErr w:type="spellStart"/>
-            <w:r>
-              <w:rPr>
-                <w:lang w:val="en-US"/>
-              </w:rPr>
-              <w:t>Syaifudin</w:t>
-            </w:r>
-            <w:proofErr w:type="spellEnd"/>
-            <w:r>
-              <w:rPr>
-                <w:lang w:val="en-US"/>
-              </w:rPr>
-              <w:t xml:space="preserve"> Abdullah</w:t>
-            </w:r>
+              <w:t xml:space="preserve">Nadya </w:t>
+            </w:r>
+            <w:proofErr w:type="spellStart"/>
+            <w:r>
+              <w:rPr>
+                <w:lang w:val="en-US"/>
+              </w:rPr>
+              <w:t>Ramadana</w:t>
+            </w:r>
+            <w:proofErr w:type="spellEnd"/>
           </w:p>
         </w:tc>
         <w:tc>
@@ -612,28 +634,44 @@
                 <w:lang w:val="en-US"/>
               </w:rPr>
             </w:pPr>
-            <w:r>
-              <w:rPr>
-                <w:lang w:val="en-US"/>
-              </w:rPr>
-              <w:t>Database</w:t>
-            </w:r>
+            <w:proofErr w:type="spellStart"/>
+            <w:r>
+              <w:rPr>
+                <w:lang w:val="en-US"/>
+              </w:rPr>
+              <w:t>Dokumentasi</w:t>
+            </w:r>
+            <w:proofErr w:type="spellEnd"/>
           </w:p>
         </w:tc>
         <w:tc>
           <w:tcPr>
             <w:tcW w:w="2368" w:type="dxa"/>
           </w:tcPr>
-          <w:p/>
-        </w:tc>
-        <w:tc>
-          <w:tcPr>
-            <w:tcW w:w="2208" w:type="dxa"/>
-          </w:tcPr>
-          <w:p/>
+          <w:p>
+            <w:r>
+              <w:t>Mengubah bahasa login pada dokumen</w:t>
+            </w:r>
+          </w:p>
+        </w:tc>
+        <w:tc>
+          <w:tcPr>
+            <w:tcW w:w="1267" w:type="dxa"/>
+          </w:tcPr>
+          <w:p>
+            <w:r>
+              <w:t>V1.</w:t>
+            </w:r>
+            <w:r>
+              <w:t>1.1</w:t>
+            </w:r>
+          </w:p>
         </w:tc>
       </w:tr>
       <w:tr>
+        <w:trPr>
+          <w:trHeight w:val="737"/>
+        </w:trPr>
         <w:tc>
           <w:tcPr>
             <w:tcW w:w="2412" w:type="dxa"/>
@@ -648,7 +686,21 @@
               <w:rPr>
                 <w:lang w:val="en-US"/>
               </w:rPr>
-              <w:t>Nadya Ramadana</w:t>
+              <w:t xml:space="preserve">Aditya </w:t>
+            </w:r>
+            <w:proofErr w:type="spellStart"/>
+            <w:r>
+              <w:rPr>
+                <w:lang w:val="en-US"/>
+              </w:rPr>
+              <w:t>Wisnu</w:t>
+            </w:r>
+            <w:proofErr w:type="spellEnd"/>
+            <w:r>
+              <w:rPr>
+                <w:lang w:val="en-US"/>
+              </w:rPr>
+              <w:t xml:space="preserve"> J.K.</w:t>
             </w:r>
           </w:p>
         </w:tc>
@@ -666,8 +718,149 @@
               <w:rPr>
                 <w:lang w:val="en-US"/>
               </w:rPr>
-              <w:t>Dokumentasi</w:t>
-            </w:r>
+              <w:t>Programmer</w:t>
+            </w:r>
+          </w:p>
+        </w:tc>
+        <w:tc>
+          <w:tcPr>
+            <w:tcW w:w="2368" w:type="dxa"/>
+          </w:tcPr>
+          <w:p>
+            <w:pPr>
+              <w:rPr>
+                <w:lang w:val="en-US"/>
+              </w:rPr>
+            </w:pPr>
+            <w:r>
+              <w:t xml:space="preserve">Mengubah warna teks </w:t>
+            </w:r>
+            <w:r>
+              <w:t xml:space="preserve">pada body welcome.html </w:t>
+            </w:r>
+          </w:p>
+        </w:tc>
+        <w:tc>
+          <w:tcPr>
+            <w:tcW w:w="1267" w:type="dxa"/>
+          </w:tcPr>
+          <w:p>
+            <w:pPr>
+              <w:tabs>
+                <w:tab w:val="center" w:pos="996"/>
+              </w:tabs>
+            </w:pPr>
+            <w:r>
+              <w:t>V1.0.3</w:t>
+            </w:r>
+          </w:p>
+        </w:tc>
+      </w:tr>
+      <w:tr>
+        <w:tc>
+          <w:tcPr>
+            <w:tcW w:w="2412" w:type="dxa"/>
+          </w:tcPr>
+          <w:p>
+            <w:pPr>
+              <w:rPr>
+                <w:lang w:val="en-US"/>
+              </w:rPr>
+            </w:pPr>
+          </w:p>
+        </w:tc>
+        <w:tc>
+          <w:tcPr>
+            <w:tcW w:w="2028" w:type="dxa"/>
+          </w:tcPr>
+          <w:p>
+            <w:pPr>
+              <w:rPr>
+                <w:lang w:val="en-US"/>
+              </w:rPr>
+            </w:pPr>
+          </w:p>
+        </w:tc>
+        <w:tc>
+          <w:tcPr>
+            <w:tcW w:w="2368" w:type="dxa"/>
+          </w:tcPr>
+          <w:p>
+            <w:pPr>
+              <w:rPr>
+                <w:lang w:val="en-US"/>
+              </w:rPr>
+            </w:pPr>
+          </w:p>
+        </w:tc>
+        <w:tc>
+          <w:tcPr>
+            <w:tcW w:w="1267" w:type="dxa"/>
+          </w:tcPr>
+          <w:p/>
+        </w:tc>
+      </w:tr>
+      <w:tr>
+        <w:tc>
+          <w:tcPr>
+            <w:tcW w:w="2412" w:type="dxa"/>
+          </w:tcPr>
+          <w:p>
+            <w:pPr>
+              <w:rPr>
+                <w:lang w:val="en-US"/>
+              </w:rPr>
+            </w:pPr>
+          </w:p>
+        </w:tc>
+        <w:tc>
+          <w:tcPr>
+            <w:tcW w:w="2028" w:type="dxa"/>
+          </w:tcPr>
+          <w:p>
+            <w:pPr>
+              <w:rPr>
+                <w:lang w:val="en-US"/>
+              </w:rPr>
+            </w:pPr>
+          </w:p>
+        </w:tc>
+        <w:tc>
+          <w:tcPr>
+            <w:tcW w:w="2368" w:type="dxa"/>
+          </w:tcPr>
+          <w:p/>
+        </w:tc>
+        <w:tc>
+          <w:tcPr>
+            <w:tcW w:w="1267" w:type="dxa"/>
+          </w:tcPr>
+          <w:p/>
+        </w:tc>
+      </w:tr>
+      <w:tr>
+        <w:tc>
+          <w:tcPr>
+            <w:tcW w:w="2412" w:type="dxa"/>
+          </w:tcPr>
+          <w:p>
+            <w:pPr>
+              <w:rPr>
+                <w:lang w:val="en-US"/>
+              </w:rPr>
+            </w:pPr>
+          </w:p>
+        </w:tc>
+        <w:tc>
+          <w:tcPr>
+            <w:tcW w:w="2028" w:type="dxa"/>
+          </w:tcPr>
+          <w:p>
+            <w:pPr>
+              <w:rPr>
+                <w:lang w:val="en-US"/>
+              </w:rPr>
+            </w:pPr>
             <w:bookmarkStart w:id="0" w:name="_GoBack"/>
             <w:bookmarkEnd w:id="0"/>
           </w:p>
@@ -680,7 +873,159 @@
         </w:tc>
         <w:tc>
           <w:tcPr>
-            <w:tcW w:w="2208" w:type="dxa"/>
+            <w:tcW w:w="1267" w:type="dxa"/>
+          </w:tcPr>
+          <w:p/>
+        </w:tc>
+      </w:tr>
+      <w:tr>
+        <w:tc>
+          <w:tcPr>
+            <w:tcW w:w="2412" w:type="dxa"/>
+          </w:tcPr>
+          <w:p>
+            <w:pPr>
+              <w:rPr>
+                <w:lang w:val="en-US"/>
+              </w:rPr>
+            </w:pPr>
+          </w:p>
+        </w:tc>
+        <w:tc>
+          <w:tcPr>
+            <w:tcW w:w="2028" w:type="dxa"/>
+          </w:tcPr>
+          <w:p>
+            <w:pPr>
+              <w:rPr>
+                <w:lang w:val="en-US"/>
+              </w:rPr>
+            </w:pPr>
+          </w:p>
+        </w:tc>
+        <w:tc>
+          <w:tcPr>
+            <w:tcW w:w="2368" w:type="dxa"/>
+          </w:tcPr>
+          <w:p/>
+        </w:tc>
+        <w:tc>
+          <w:tcPr>
+            <w:tcW w:w="1267" w:type="dxa"/>
+          </w:tcPr>
+          <w:p/>
+        </w:tc>
+      </w:tr>
+      <w:tr>
+        <w:tc>
+          <w:tcPr>
+            <w:tcW w:w="2412" w:type="dxa"/>
+          </w:tcPr>
+          <w:p>
+            <w:pPr>
+              <w:rPr>
+                <w:lang w:val="en-US"/>
+              </w:rPr>
+            </w:pPr>
+          </w:p>
+        </w:tc>
+        <w:tc>
+          <w:tcPr>
+            <w:tcW w:w="2028" w:type="dxa"/>
+          </w:tcPr>
+          <w:p>
+            <w:pPr>
+              <w:rPr>
+                <w:lang w:val="en-US"/>
+              </w:rPr>
+            </w:pPr>
+          </w:p>
+        </w:tc>
+        <w:tc>
+          <w:tcPr>
+            <w:tcW w:w="2368" w:type="dxa"/>
+          </w:tcPr>
+          <w:p/>
+        </w:tc>
+        <w:tc>
+          <w:tcPr>
+            <w:tcW w:w="1267" w:type="dxa"/>
+          </w:tcPr>
+          <w:p/>
+        </w:tc>
+      </w:tr>
+      <w:tr>
+        <w:tc>
+          <w:tcPr>
+            <w:tcW w:w="2412" w:type="dxa"/>
+          </w:tcPr>
+          <w:p>
+            <w:pPr>
+              <w:rPr>
+                <w:lang w:val="en-US"/>
+              </w:rPr>
+            </w:pPr>
+          </w:p>
+        </w:tc>
+        <w:tc>
+          <w:tcPr>
+            <w:tcW w:w="2028" w:type="dxa"/>
+          </w:tcPr>
+          <w:p>
+            <w:pPr>
+              <w:rPr>
+                <w:lang w:val="en-US"/>
+              </w:rPr>
+            </w:pPr>
+          </w:p>
+        </w:tc>
+        <w:tc>
+          <w:tcPr>
+            <w:tcW w:w="2368" w:type="dxa"/>
+          </w:tcPr>
+          <w:p/>
+        </w:tc>
+        <w:tc>
+          <w:tcPr>
+            <w:tcW w:w="1267" w:type="dxa"/>
+          </w:tcPr>
+          <w:p/>
+        </w:tc>
+      </w:tr>
+      <w:tr>
+        <w:tc>
+          <w:tcPr>
+            <w:tcW w:w="2412" w:type="dxa"/>
+          </w:tcPr>
+          <w:p>
+            <w:pPr>
+              <w:rPr>
+                <w:lang w:val="en-US"/>
+              </w:rPr>
+            </w:pPr>
+          </w:p>
+        </w:tc>
+        <w:tc>
+          <w:tcPr>
+            <w:tcW w:w="2028" w:type="dxa"/>
+          </w:tcPr>
+          <w:p>
+            <w:pPr>
+              <w:rPr>
+                <w:lang w:val="en-US"/>
+              </w:rPr>
+            </w:pPr>
+          </w:p>
+        </w:tc>
+        <w:tc>
+          <w:tcPr>
+            <w:tcW w:w="2368" w:type="dxa"/>
+          </w:tcPr>
+          <w:p/>
+        </w:tc>
+        <w:tc>
+          <w:tcPr>
+            <w:tcW w:w="1267" w:type="dxa"/>
           </w:tcPr>
           <w:p/>
         </w:tc>
@@ -820,6 +1165,7 @@
     <w:lsdException w:name="HTML Sample" w:semiHidden="1" w:unhideWhenUsed="1"/>
     <w:lsdException w:name="HTML Typewriter" w:semiHidden="1" w:unhideWhenUsed="1"/>
     <w:lsdException w:name="HTML Variable" w:semiHidden="1" w:unhideWhenUsed="1"/>
+    <w:lsdException w:name="Normal Table" w:semiHidden="1" w:unhideWhenUsed="1"/>
     <w:lsdException w:name="annotation subject" w:semiHidden="1" w:unhideWhenUsed="1"/>
     <w:lsdException w:name="No List" w:semiHidden="1" w:unhideWhenUsed="1"/>
     <w:lsdException w:name="Outline List 1" w:semiHidden="1" w:unhideWhenUsed="1"/>
@@ -866,8 +1212,10 @@
     <w:lsdException w:name="Table Subtle 2" w:semiHidden="1" w:unhideWhenUsed="1"/>
     <w:lsdException w:name="Table Web 1" w:semiHidden="1" w:unhideWhenUsed="1"/>
     <w:lsdException w:name="Table Web 2" w:semiHidden="1" w:unhideWhenUsed="1"/>
+    <w:lsdException w:name="Table Web 3" w:semiHidden="1" w:unhideWhenUsed="1"/>
     <w:lsdException w:name="Balloon Text" w:semiHidden="1" w:unhideWhenUsed="1"/>
     <w:lsdException w:name="Table Grid" w:uiPriority="39"/>
+    <w:lsdException w:name="Table Theme" w:semiHidden="1" w:unhideWhenUsed="1"/>
     <w:lsdException w:name="Placeholder Text" w:semiHidden="1"/>
     <w:lsdException w:name="No Spacing" w:uiPriority="1" w:qFormat="1"/>
     <w:lsdException w:name="Light Shading" w:uiPriority="60"/>

</xml_diff>